<commit_message>
Mercs and Mole Rats
Made a correction for the Mole Rat brood mother and added in the mercenary stat blocks.

I also left a note for myself regarding the fact the Enclave stat blocks are EMPTY.
</commit_message>
<xml_diff>
--- a/Overseer Tools/Stat Blocks/Mole Rats/4 - Mole Rat Brood Mother.docx
+++ b/Overseer Tools/Stat Blocks/Mole Rats/4 - Mole Rat Brood Mother.docx
@@ -420,7 +420,10 @@
               <w:jc w:val="center"/>
             </w:pPr>
             <w:r>
-              <w:t>30</w:t>
+              <w:t>3</w:t>
+            </w:r>
+            <w:r>
+              <w:t>6</w:t>
             </w:r>
           </w:p>
         </w:tc>
@@ -465,7 +468,13 @@
               <w:t>6</w:t>
             </w:r>
             <w:r>
-              <w:t xml:space="preserve">d6 </w:t>
+              <w:t>d</w:t>
+            </w:r>
+            <w:r>
+              <w:t>8</w:t>
+            </w:r>
+            <w:r>
+              <w:t xml:space="preserve"> </w:t>
             </w:r>
             <w:r>
               <w:t xml:space="preserve">+ </w:t>
@@ -1113,13 +1122,7 @@
               <w:t xml:space="preserve">Pheromones (2 AP). </w:t>
             </w:r>
             <w:r>
-              <w:t xml:space="preserve">The </w:t>
-            </w:r>
-            <w:r>
-              <w:t>brood mother releases pheromones from her body. All friendly mole rats within 10 feet of her have advantage on their</w:t>
-            </w:r>
-            <w:r>
-              <w:t xml:space="preserve"> next attack roll and all other creatures must succeed a DC 7 Endurance saving throw or be </w:t>
+              <w:t xml:space="preserve">The brood mother releases pheromones from her body. All friendly mole rats within 10 feet of her have advantage on their next attack roll and all other creatures must succeed a DC 7 Endurance saving throw or be </w:t>
             </w:r>
             <w:r>
               <w:rPr>
@@ -1176,13 +1179,7 @@
           </w:tcPr>
           <w:p>
             <w:r>
-              <w:t xml:space="preserve">On initiative count 20 (losing initiative ties), the </w:t>
-            </w:r>
-            <w:r>
-              <w:t>brood mother</w:t>
-            </w:r>
-            <w:r>
-              <w:t xml:space="preserve"> takes a lair action to cause the following effect:</w:t>
+              <w:t>On initiative count 20 (losing initiative ties), the brood mother takes a lair action to cause the following effect:</w:t>
             </w:r>
           </w:p>
           <w:p/>

</xml_diff>